<commit_message>
atuzalicao tcc e modelo tcc liceu
</commit_message>
<xml_diff>
--- a/liceu/3semestre/projeto integrador/TCC.docx
+++ b/liceu/3semestre/projeto integrador/TCC.docx
@@ -1120,8 +1120,6 @@
     <w:p>
       <w:pPr>
         <w:spacing w:line="360" w:lineRule="auto"/>
-        <w:ind w:left="360"/>
-        <w:jc w:val="both"/>
         <w:rPr>
           <w:rFonts w:ascii="Arial" w:hAnsi="Arial" w:cs="Arial"/>
           <w:sz w:val="24"/>
@@ -1270,8 +1268,6 @@
     <w:p>
       <w:pPr>
         <w:spacing w:line="360" w:lineRule="auto"/>
-        <w:ind w:firstLine="360"/>
-        <w:jc w:val="both"/>
         <w:rPr>
           <w:rFonts w:ascii="Arial" w:hAnsi="Arial" w:cs="Arial"/>
           <w:sz w:val="24"/>
@@ -1314,8 +1310,6 @@
     <w:p>
       <w:pPr>
         <w:spacing w:line="360" w:lineRule="auto"/>
-        <w:ind w:firstLine="360"/>
-        <w:jc w:val="both"/>
         <w:rPr>
           <w:rFonts w:ascii="Arial" w:hAnsi="Arial" w:cs="Arial"/>
           <w:sz w:val="24"/>
@@ -1624,6 +1618,14 @@
         </w:rPr>
         <w:t>.</w:t>
       </w:r>
+      <w:r>
+        <w:rPr>
+          <w:rFonts w:ascii="Arial" w:hAnsi="Arial" w:cs="Arial"/>
+          <w:sz w:val="24"/>
+          <w:szCs w:val="24"/>
+        </w:rPr>
+        <w:t xml:space="preserve"> </w:t>
+      </w:r>
     </w:p>
     <w:p>
       <w:pPr>
@@ -1657,7 +1659,7 @@
           <w:sz w:val="24"/>
           <w:szCs w:val="24"/>
         </w:rPr>
-        <w:t>Solução</w:t>
+        <w:t>Metodologia</w:t>
       </w:r>
     </w:p>
     <w:p>
@@ -1732,7 +1734,23 @@
           <w:sz w:val="24"/>
           <w:szCs w:val="24"/>
         </w:rPr>
-        <w:t xml:space="preserve"> torna mais digerível matérias as quais o aluno tem dificuldade, o aluno aprende de maneira mais </w:t>
+        <w:t xml:space="preserve"> torna mais digerível </w:t>
+      </w:r>
+      <w:r>
+        <w:rPr>
+          <w:rFonts w:ascii="Arial" w:hAnsi="Arial" w:cs="Arial"/>
+          <w:sz w:val="24"/>
+          <w:szCs w:val="24"/>
+        </w:rPr>
+        <w:t>disciplinas</w:t>
+      </w:r>
+      <w:r>
+        <w:rPr>
+          <w:rFonts w:ascii="Arial" w:hAnsi="Arial" w:cs="Arial"/>
+          <w:sz w:val="24"/>
+          <w:szCs w:val="24"/>
+        </w:rPr>
+        <w:t xml:space="preserve"> as quais o aluno tem dificuldade, o aluno aprende de maneira mais </w:t>
       </w:r>
       <w:proofErr w:type="gramStart"/>
       <w:r>
@@ -1750,7 +1768,62 @@
           <w:sz w:val="24"/>
           <w:szCs w:val="24"/>
         </w:rPr>
-        <w:t xml:space="preserve"> por meio da pratica e da diversão que o método traz para o ensino. </w:t>
+        <w:t xml:space="preserve"> por meio da pratica e da diversão que o método traz para o ensino.</w:t>
+      </w:r>
+    </w:p>
+    <w:p>
+      <w:pPr>
+        <w:spacing w:line="360" w:lineRule="auto"/>
+        <w:jc w:val="both"/>
+        <w:rPr>
+          <w:rFonts w:ascii="Arial" w:hAnsi="Arial" w:cs="Arial"/>
+          <w:sz w:val="24"/>
+          <w:szCs w:val="24"/>
+        </w:rPr>
+      </w:pPr>
+      <w:r>
+        <w:rPr>
+          <w:rFonts w:ascii="Arial" w:hAnsi="Arial" w:cs="Arial"/>
+          <w:sz w:val="24"/>
+          <w:szCs w:val="24"/>
+        </w:rPr>
+        <w:t xml:space="preserve">Neste cenário de </w:t>
+      </w:r>
+      <w:proofErr w:type="spellStart"/>
+      <w:r>
+        <w:rPr>
+          <w:rFonts w:ascii="Arial" w:hAnsi="Arial" w:cs="Arial"/>
+          <w:sz w:val="24"/>
+          <w:szCs w:val="24"/>
+        </w:rPr>
+        <w:t>gameficação</w:t>
+      </w:r>
+      <w:proofErr w:type="spellEnd"/>
+      <w:r>
+        <w:rPr>
+          <w:rFonts w:ascii="Arial" w:hAnsi="Arial" w:cs="Arial"/>
+          <w:sz w:val="24"/>
+          <w:szCs w:val="24"/>
+        </w:rPr>
+        <w:t xml:space="preserve"> surge a ideia do Play2Learn, uma aplicação web, voltada para o ensino médio das escolas, trazendo características de jogos, como um sistema de pontuação, sistema de níveis, sistema de partidas individuais separadas por disciplina, partidas online multijogadores e sistema de divisões por disciplina. Com os aspectos da </w:t>
+      </w:r>
+      <w:proofErr w:type="spellStart"/>
+      <w:r>
+        <w:rPr>
+          <w:rFonts w:ascii="Arial" w:hAnsi="Arial" w:cs="Arial"/>
+          <w:sz w:val="24"/>
+          <w:szCs w:val="24"/>
+        </w:rPr>
+        <w:t>gameficação</w:t>
+      </w:r>
+      <w:proofErr w:type="spellEnd"/>
+      <w:r>
+        <w:rPr>
+          <w:rFonts w:ascii="Arial" w:hAnsi="Arial" w:cs="Arial"/>
+          <w:sz w:val="24"/>
+          <w:szCs w:val="24"/>
+        </w:rPr>
+        <w:t xml:space="preserve"> o Play2Learn visa atrair e manter a atenção e o foco dos alunos nos estudos, com um ambiente competitivo e leve de sala de aula </w:t>
       </w:r>
     </w:p>
     <w:p>
@@ -1799,6 +1872,7 @@
         <w:rPr>
           <w:rFonts w:ascii="Arial" w:hAnsi="Arial" w:cs="Arial"/>
         </w:rPr>
+        <w:lastRenderedPageBreak/>
         <w:t>O</w:t>
       </w:r>
       <w:r>
@@ -1819,14 +1893,7 @@
         <w:rPr>
           <w:rFonts w:ascii="Arial" w:hAnsi="Arial" w:cs="Arial"/>
         </w:rPr>
-        <w:t xml:space="preserve"> não só torna o aprendizado mais divertido, mas também </w:t>
-      </w:r>
-      <w:r>
-        <w:rPr>
-          <w:rFonts w:ascii="Arial" w:hAnsi="Arial" w:cs="Arial"/>
-        </w:rPr>
-        <w:lastRenderedPageBreak/>
-        <w:t>proporciona aos alunos uma maneira clara de acompanhar seu desenvolvimento acadêmico.</w:t>
+        <w:t xml:space="preserve"> não só torna o aprendizado mais divertido, mas também proporciona aos alunos uma maneira clara de acompanhar seu desenvolvimento acadêmico.</w:t>
       </w:r>
       <w:r>
         <w:rPr>
@@ -1854,8 +1921,1731 @@
         <w:rPr>
           <w:rFonts w:ascii="Arial" w:hAnsi="Arial" w:cs="Arial"/>
         </w:rPr>
-        <w:t>Metodologia e Ferramentas Utilizadas</w:t>
-      </w:r>
+        <w:t>Ferramentas Utilizadas</w:t>
+      </w:r>
+    </w:p>
+    <w:p>
+      <w:pPr>
+        <w:pStyle w:val="NormalWeb"/>
+        <w:spacing w:line="360" w:lineRule="auto"/>
+        <w:ind w:left="360"/>
+        <w:jc w:val="both"/>
+        <w:rPr>
+          <w:rFonts w:ascii="Arial" w:hAnsi="Arial" w:cs="Arial"/>
+          <w:color w:val="000000" w:themeColor="text1"/>
+        </w:rPr>
+      </w:pPr>
+      <w:r>
+        <w:rPr>
+          <w:rFonts w:ascii="Arial" w:hAnsi="Arial" w:cs="Arial"/>
+          <w:color w:val="000000" w:themeColor="text1"/>
+        </w:rPr>
+        <w:t xml:space="preserve">O Play2Learn é uma plataforma web, com interação com um banco de dados através de uma API. Então se tornavam-se necessárias ferramentas que possibilitassem a interação </w:t>
+      </w:r>
+      <w:proofErr w:type="gramStart"/>
+      <w:r>
+        <w:rPr>
+          <w:rFonts w:ascii="Arial" w:hAnsi="Arial" w:cs="Arial"/>
+          <w:color w:val="000000" w:themeColor="text1"/>
+        </w:rPr>
+        <w:t>o mais otimizada e simplificada</w:t>
+      </w:r>
+      <w:proofErr w:type="gramEnd"/>
+      <w:r>
+        <w:rPr>
+          <w:rFonts w:ascii="Arial" w:hAnsi="Arial" w:cs="Arial"/>
+          <w:color w:val="000000" w:themeColor="text1"/>
+        </w:rPr>
+        <w:t xml:space="preserve">, como banco de dados foi escolhido o </w:t>
+      </w:r>
+      <w:proofErr w:type="spellStart"/>
+      <w:r>
+        <w:rPr>
+          <w:rFonts w:ascii="Arial" w:hAnsi="Arial" w:cs="Arial"/>
+          <w:color w:val="000000" w:themeColor="text1"/>
+        </w:rPr>
+        <w:t>MySql</w:t>
+      </w:r>
+      <w:proofErr w:type="spellEnd"/>
+      <w:r>
+        <w:rPr>
+          <w:rFonts w:ascii="Arial" w:hAnsi="Arial" w:cs="Arial"/>
+          <w:color w:val="000000" w:themeColor="text1"/>
+        </w:rPr>
+        <w:t>, um banco de dados relacional, pois me assegurava a integridade e segurança, e o relacionamento entre tabelas é fundamental. Para o front-</w:t>
+      </w:r>
+      <w:proofErr w:type="spellStart"/>
+      <w:r>
+        <w:rPr>
+          <w:rFonts w:ascii="Arial" w:hAnsi="Arial" w:cs="Arial"/>
+          <w:color w:val="000000" w:themeColor="text1"/>
+        </w:rPr>
+        <w:t>end</w:t>
+      </w:r>
+      <w:proofErr w:type="spellEnd"/>
+      <w:r>
+        <w:rPr>
+          <w:rFonts w:ascii="Arial" w:hAnsi="Arial" w:cs="Arial"/>
+          <w:color w:val="000000" w:themeColor="text1"/>
+        </w:rPr>
+        <w:t xml:space="preserve"> foi escolhido o </w:t>
+      </w:r>
+      <w:proofErr w:type="spellStart"/>
+      <w:r>
+        <w:rPr>
+          <w:rFonts w:ascii="Arial" w:hAnsi="Arial" w:cs="Arial"/>
+          <w:color w:val="000000" w:themeColor="text1"/>
+        </w:rPr>
+        <w:t>React</w:t>
+      </w:r>
+      <w:proofErr w:type="spellEnd"/>
+      <w:r>
+        <w:rPr>
+          <w:rFonts w:ascii="Arial" w:hAnsi="Arial" w:cs="Arial"/>
+          <w:color w:val="000000" w:themeColor="text1"/>
+        </w:rPr>
+        <w:t xml:space="preserve"> Web,</w:t>
+      </w:r>
+      <w:r>
+        <w:rPr>
+          <w:rFonts w:ascii="Arial" w:hAnsi="Arial" w:cs="Arial"/>
+          <w:color w:val="000000" w:themeColor="text1"/>
+        </w:rPr>
+        <w:t xml:space="preserve"> onde poderia utilizar de </w:t>
+      </w:r>
+      <w:proofErr w:type="spellStart"/>
+      <w:r>
+        <w:rPr>
+          <w:rFonts w:ascii="Arial" w:hAnsi="Arial" w:cs="Arial"/>
+          <w:color w:val="000000" w:themeColor="text1"/>
+        </w:rPr>
+        <w:t>tags</w:t>
+      </w:r>
+      <w:proofErr w:type="spellEnd"/>
+      <w:r>
+        <w:rPr>
+          <w:rFonts w:ascii="Arial" w:hAnsi="Arial" w:cs="Arial"/>
+          <w:color w:val="000000" w:themeColor="text1"/>
+        </w:rPr>
+        <w:t xml:space="preserve"> HTML juntamente de códigos </w:t>
+      </w:r>
+      <w:proofErr w:type="spellStart"/>
+      <w:r>
+        <w:rPr>
+          <w:rFonts w:ascii="Arial" w:hAnsi="Arial" w:cs="Arial"/>
+          <w:color w:val="000000" w:themeColor="text1"/>
+        </w:rPr>
+        <w:t>javascript</w:t>
+      </w:r>
+      <w:proofErr w:type="spellEnd"/>
+      <w:r>
+        <w:rPr>
+          <w:rFonts w:ascii="Arial" w:hAnsi="Arial" w:cs="Arial"/>
+          <w:color w:val="000000" w:themeColor="text1"/>
+        </w:rPr>
+        <w:t>, porem</w:t>
+      </w:r>
+      <w:r>
+        <w:rPr>
+          <w:rFonts w:ascii="Arial" w:hAnsi="Arial" w:cs="Arial"/>
+          <w:color w:val="000000" w:themeColor="text1"/>
+        </w:rPr>
+        <w:t xml:space="preserve"> utilizando </w:t>
+      </w:r>
+      <w:proofErr w:type="spellStart"/>
+      <w:r>
+        <w:rPr>
+          <w:rFonts w:ascii="Arial" w:hAnsi="Arial" w:cs="Arial"/>
+          <w:color w:val="000000" w:themeColor="text1"/>
+        </w:rPr>
+        <w:t>typescript</w:t>
+      </w:r>
+      <w:proofErr w:type="spellEnd"/>
+      <w:r>
+        <w:rPr>
+          <w:rFonts w:ascii="Arial" w:hAnsi="Arial" w:cs="Arial"/>
+          <w:color w:val="000000" w:themeColor="text1"/>
+        </w:rPr>
+        <w:t xml:space="preserve">, que me ajudaria com a versatilidade do </w:t>
+      </w:r>
+      <w:proofErr w:type="spellStart"/>
+      <w:r>
+        <w:rPr>
+          <w:rFonts w:ascii="Arial" w:hAnsi="Arial" w:cs="Arial"/>
+          <w:color w:val="000000" w:themeColor="text1"/>
+        </w:rPr>
+        <w:t>javascript</w:t>
+      </w:r>
+      <w:proofErr w:type="spellEnd"/>
+      <w:r>
+        <w:rPr>
+          <w:rFonts w:ascii="Arial" w:hAnsi="Arial" w:cs="Arial"/>
+          <w:color w:val="000000" w:themeColor="text1"/>
+        </w:rPr>
+        <w:t xml:space="preserve">, mas segurança da tipagem. Para o </w:t>
+      </w:r>
+      <w:proofErr w:type="spellStart"/>
+      <w:r>
+        <w:rPr>
+          <w:rFonts w:ascii="Arial" w:hAnsi="Arial" w:cs="Arial"/>
+          <w:color w:val="000000" w:themeColor="text1"/>
+        </w:rPr>
+        <w:t>back-end</w:t>
+      </w:r>
+      <w:proofErr w:type="spellEnd"/>
+      <w:r>
+        <w:rPr>
+          <w:rFonts w:ascii="Arial" w:hAnsi="Arial" w:cs="Arial"/>
+          <w:color w:val="000000" w:themeColor="text1"/>
+        </w:rPr>
+        <w:t xml:space="preserve"> foi escolhido o node.js, uma ferramenta para </w:t>
+      </w:r>
+      <w:proofErr w:type="spellStart"/>
+      <w:r>
+        <w:rPr>
+          <w:rFonts w:ascii="Arial" w:hAnsi="Arial" w:cs="Arial"/>
+          <w:color w:val="000000" w:themeColor="text1"/>
+        </w:rPr>
+        <w:t>back-end</w:t>
+      </w:r>
+      <w:proofErr w:type="spellEnd"/>
+      <w:r>
+        <w:rPr>
+          <w:rFonts w:ascii="Arial" w:hAnsi="Arial" w:cs="Arial"/>
+          <w:color w:val="000000" w:themeColor="text1"/>
+        </w:rPr>
+        <w:t xml:space="preserve"> que utiliza como base o </w:t>
+      </w:r>
+      <w:proofErr w:type="spellStart"/>
+      <w:r>
+        <w:rPr>
+          <w:rFonts w:ascii="Arial" w:hAnsi="Arial" w:cs="Arial"/>
+          <w:color w:val="000000" w:themeColor="text1"/>
+        </w:rPr>
+        <w:t>javascript</w:t>
+      </w:r>
+      <w:proofErr w:type="spellEnd"/>
+      <w:r>
+        <w:rPr>
+          <w:rFonts w:ascii="Arial" w:hAnsi="Arial" w:cs="Arial"/>
+          <w:color w:val="000000" w:themeColor="text1"/>
+        </w:rPr>
+        <w:t>, o noje.js possui diversas bibliotecas que o auxiliam e acabaram por auxiliar o Play2Learn.</w:t>
+      </w:r>
+    </w:p>
+    <w:p>
+      <w:pPr>
+        <w:pStyle w:val="NormalWeb"/>
+        <w:numPr>
+          <w:ilvl w:val="1"/>
+          <w:numId w:val="5"/>
+        </w:numPr>
+        <w:spacing w:line="360" w:lineRule="auto"/>
+        <w:jc w:val="both"/>
+        <w:rPr>
+          <w:rFonts w:ascii="Arial" w:hAnsi="Arial" w:cs="Arial"/>
+          <w:color w:val="000000" w:themeColor="text1"/>
+        </w:rPr>
+      </w:pPr>
+      <w:r>
+        <w:rPr>
+          <w:rFonts w:ascii="Arial" w:hAnsi="Arial" w:cs="Arial"/>
+          <w:color w:val="000000" w:themeColor="text1"/>
+        </w:rPr>
+        <w:t>Requisitos do sistema</w:t>
+      </w:r>
+    </w:p>
+    <w:p>
+      <w:pPr>
+        <w:pStyle w:val="NormalWeb"/>
+        <w:spacing w:line="360" w:lineRule="auto"/>
+        <w:ind w:left="708"/>
+        <w:jc w:val="both"/>
+        <w:rPr>
+          <w:rFonts w:ascii="Arial" w:hAnsi="Arial" w:cs="Arial"/>
+          <w:color w:val="000000" w:themeColor="text1"/>
+        </w:rPr>
+      </w:pPr>
+      <w:r>
+        <w:rPr>
+          <w:rFonts w:ascii="Arial" w:hAnsi="Arial" w:cs="Arial"/>
+          <w:color w:val="000000" w:themeColor="text1"/>
+        </w:rPr>
+        <w:t xml:space="preserve">Nesta sessão serão listados os requisitos do sistema, separados em “requisitos </w:t>
+      </w:r>
+      <w:proofErr w:type="gramStart"/>
+      <w:r>
+        <w:rPr>
+          <w:rFonts w:ascii="Arial" w:hAnsi="Arial" w:cs="Arial"/>
+          <w:color w:val="000000" w:themeColor="text1"/>
+        </w:rPr>
+        <w:t>funcionais”  e</w:t>
+      </w:r>
+      <w:proofErr w:type="gramEnd"/>
+      <w:r>
+        <w:rPr>
+          <w:rFonts w:ascii="Arial" w:hAnsi="Arial" w:cs="Arial"/>
+          <w:color w:val="000000" w:themeColor="text1"/>
+        </w:rPr>
+        <w:t xml:space="preserve"> “requisitos não funcionais”, onde os requisitos funcionais determinam as funcionalidades do sistema e os requisitos não funcionais indicam como o sistema deve implementar as funcionalidades</w:t>
+      </w:r>
+    </w:p>
+    <w:p>
+      <w:pPr>
+        <w:pStyle w:val="NormalWeb"/>
+        <w:spacing w:line="360" w:lineRule="auto"/>
+        <w:ind w:left="708"/>
+        <w:jc w:val="both"/>
+        <w:rPr>
+          <w:rFonts w:ascii="Arial" w:hAnsi="Arial" w:cs="Arial"/>
+          <w:color w:val="000000" w:themeColor="text1"/>
+        </w:rPr>
+      </w:pPr>
+      <w:r>
+        <w:rPr>
+          <w:rFonts w:ascii="Arial" w:hAnsi="Arial" w:cs="Arial"/>
+          <w:color w:val="000000" w:themeColor="text1"/>
+        </w:rPr>
+        <w:tab/>
+        <w:t>4.3.1</w:t>
+      </w:r>
+      <w:proofErr w:type="gramStart"/>
+      <w:r>
+        <w:rPr>
+          <w:rFonts w:ascii="Arial" w:hAnsi="Arial" w:cs="Arial"/>
+          <w:color w:val="000000" w:themeColor="text1"/>
+        </w:rPr>
+        <w:t>-  Atores</w:t>
+      </w:r>
+      <w:proofErr w:type="gramEnd"/>
+      <w:r>
+        <w:rPr>
+          <w:rFonts w:ascii="Arial" w:hAnsi="Arial" w:cs="Arial"/>
+          <w:color w:val="000000" w:themeColor="text1"/>
+        </w:rPr>
+        <w:t xml:space="preserve"> do sistema</w:t>
+      </w:r>
+    </w:p>
+    <w:p>
+      <w:pPr>
+        <w:pStyle w:val="NormalWeb"/>
+        <w:spacing w:line="360" w:lineRule="auto"/>
+        <w:ind w:left="708"/>
+        <w:jc w:val="both"/>
+        <w:rPr>
+          <w:rFonts w:ascii="Arial" w:hAnsi="Arial" w:cs="Arial"/>
+          <w:color w:val="000000" w:themeColor="text1"/>
+        </w:rPr>
+      </w:pPr>
+      <w:r>
+        <w:rPr>
+          <w:rFonts w:ascii="Arial" w:hAnsi="Arial" w:cs="Arial"/>
+          <w:color w:val="000000" w:themeColor="text1"/>
+        </w:rPr>
+        <w:t xml:space="preserve">O sistema Play2Learn apresenta ao todo 4 atores, sendo eles: aluno, professor, diretor e </w:t>
+      </w:r>
+      <w:r>
+        <w:rPr>
+          <w:rFonts w:ascii="Arial" w:hAnsi="Arial" w:cs="Arial"/>
+          <w:color w:val="000000" w:themeColor="text1"/>
+        </w:rPr>
+        <w:t>administrador</w:t>
+      </w:r>
+    </w:p>
+    <w:p>
+      <w:pPr>
+        <w:pStyle w:val="NormalWeb"/>
+        <w:numPr>
+          <w:ilvl w:val="0"/>
+          <w:numId w:val="7"/>
+        </w:numPr>
+        <w:spacing w:line="360" w:lineRule="auto"/>
+        <w:jc w:val="both"/>
+        <w:rPr>
+          <w:rFonts w:ascii="Arial" w:hAnsi="Arial" w:cs="Arial"/>
+          <w:color w:val="000000" w:themeColor="text1"/>
+        </w:rPr>
+      </w:pPr>
+      <w:r>
+        <w:rPr>
+          <w:rFonts w:ascii="Arial" w:hAnsi="Arial" w:cs="Arial"/>
+          <w:color w:val="000000" w:themeColor="text1"/>
+        </w:rPr>
+        <w:lastRenderedPageBreak/>
+        <w:t>Aluno: o aluno apresenta as funcionalidades voltadas ao desenvolvimento próprio, como o treinamento separado por disciplin</w:t>
+      </w:r>
+      <w:r>
+        <w:rPr>
+          <w:rFonts w:ascii="Arial" w:hAnsi="Arial" w:cs="Arial"/>
+          <w:color w:val="000000" w:themeColor="text1"/>
+        </w:rPr>
+        <w:t>a</w:t>
+      </w:r>
+      <w:r>
+        <w:rPr>
+          <w:rFonts w:ascii="Arial" w:hAnsi="Arial" w:cs="Arial"/>
+          <w:color w:val="000000" w:themeColor="text1"/>
+        </w:rPr>
+        <w:t>, o modo de jogo multijogador, a visualiza</w:t>
+      </w:r>
+      <w:r>
+        <w:rPr>
+          <w:rFonts w:ascii="Arial" w:hAnsi="Arial" w:cs="Arial"/>
+          <w:color w:val="000000" w:themeColor="text1"/>
+        </w:rPr>
+        <w:t>ção do sistema de rank da sua própria sala, e suas estatísticas gerais.</w:t>
+      </w:r>
+    </w:p>
+    <w:p>
+      <w:pPr>
+        <w:pStyle w:val="NormalWeb"/>
+        <w:numPr>
+          <w:ilvl w:val="0"/>
+          <w:numId w:val="7"/>
+        </w:numPr>
+        <w:spacing w:line="360" w:lineRule="auto"/>
+        <w:jc w:val="both"/>
+        <w:rPr>
+          <w:rFonts w:ascii="Arial" w:hAnsi="Arial" w:cs="Arial"/>
+          <w:color w:val="000000" w:themeColor="text1"/>
+        </w:rPr>
+      </w:pPr>
+      <w:r>
+        <w:rPr>
+          <w:rFonts w:ascii="Arial" w:hAnsi="Arial" w:cs="Arial"/>
+          <w:color w:val="000000" w:themeColor="text1"/>
+        </w:rPr>
+        <w:t xml:space="preserve">Professor: O professor apresenta funcionalidades voltadas à auxilio e gerenciamento das atividades do aluno, o professor poderá ver o rank de todas as salas da escola, poderá adicionar uma pergunta nova ao banco de pergunta da sua própria </w:t>
+      </w:r>
+      <w:r>
+        <w:rPr>
+          <w:rFonts w:ascii="Arial" w:hAnsi="Arial" w:cs="Arial"/>
+          <w:color w:val="000000" w:themeColor="text1"/>
+        </w:rPr>
+        <w:t>disciplina</w:t>
+      </w:r>
+      <w:r>
+        <w:rPr>
+          <w:rFonts w:ascii="Arial" w:hAnsi="Arial" w:cs="Arial"/>
+          <w:color w:val="000000" w:themeColor="text1"/>
+        </w:rPr>
+        <w:t>, poderá visualizar o desempenho dos alunos em sua disciplina por meio de uma lista ordenada e poderá visualizar o banco de perguntas da sua própria disciplina.</w:t>
+      </w:r>
+    </w:p>
+    <w:p>
+      <w:pPr>
+        <w:pStyle w:val="NormalWeb"/>
+        <w:numPr>
+          <w:ilvl w:val="0"/>
+          <w:numId w:val="7"/>
+        </w:numPr>
+        <w:spacing w:line="360" w:lineRule="auto"/>
+        <w:jc w:val="both"/>
+        <w:rPr>
+          <w:rFonts w:ascii="Arial" w:hAnsi="Arial" w:cs="Arial"/>
+          <w:color w:val="000000" w:themeColor="text1"/>
+        </w:rPr>
+      </w:pPr>
+      <w:r>
+        <w:rPr>
+          <w:rFonts w:ascii="Arial" w:hAnsi="Arial" w:cs="Arial"/>
+          <w:color w:val="000000" w:themeColor="text1"/>
+        </w:rPr>
+        <w:t xml:space="preserve">Diretor: O diretor apresenta funcionalidades semelhantes com as do professor, ele poderá </w:t>
+      </w:r>
+      <w:r>
+        <w:rPr>
+          <w:rFonts w:ascii="Arial" w:hAnsi="Arial" w:cs="Arial"/>
+          <w:color w:val="000000" w:themeColor="text1"/>
+        </w:rPr>
+        <w:t>ver o rank de todas as salas da escola,</w:t>
+      </w:r>
+      <w:r>
+        <w:rPr>
+          <w:rFonts w:ascii="Arial" w:hAnsi="Arial" w:cs="Arial"/>
+          <w:color w:val="000000" w:themeColor="text1"/>
+        </w:rPr>
+        <w:t xml:space="preserve"> </w:t>
+      </w:r>
+      <w:r>
+        <w:rPr>
+          <w:rFonts w:ascii="Arial" w:hAnsi="Arial" w:cs="Arial"/>
+          <w:color w:val="000000" w:themeColor="text1"/>
+        </w:rPr>
+        <w:t>poderá visualizar o desempenho do</w:t>
+      </w:r>
+      <w:r>
+        <w:rPr>
+          <w:rFonts w:ascii="Arial" w:hAnsi="Arial" w:cs="Arial"/>
+          <w:color w:val="000000" w:themeColor="text1"/>
+        </w:rPr>
+        <w:t>s</w:t>
+      </w:r>
+      <w:r>
+        <w:rPr>
+          <w:rFonts w:ascii="Arial" w:hAnsi="Arial" w:cs="Arial"/>
+          <w:color w:val="000000" w:themeColor="text1"/>
+        </w:rPr>
+        <w:t xml:space="preserve"> aluno</w:t>
+      </w:r>
+      <w:r>
+        <w:rPr>
+          <w:rFonts w:ascii="Arial" w:hAnsi="Arial" w:cs="Arial"/>
+          <w:color w:val="000000" w:themeColor="text1"/>
+        </w:rPr>
+        <w:t>s em qualquer disciplina</w:t>
+      </w:r>
+      <w:r>
+        <w:rPr>
+          <w:rFonts w:ascii="Arial" w:hAnsi="Arial" w:cs="Arial"/>
+          <w:color w:val="000000" w:themeColor="text1"/>
+        </w:rPr>
+        <w:t xml:space="preserve"> por meio de uma lista ordenada e poderá visualizar o banco de perguntas d</w:t>
+      </w:r>
+      <w:r>
+        <w:rPr>
+          <w:rFonts w:ascii="Arial" w:hAnsi="Arial" w:cs="Arial"/>
+          <w:color w:val="000000" w:themeColor="text1"/>
+        </w:rPr>
+        <w:t>e qualquer disciplina</w:t>
+      </w:r>
+    </w:p>
+    <w:p>
+      <w:pPr>
+        <w:pStyle w:val="NormalWeb"/>
+        <w:numPr>
+          <w:ilvl w:val="0"/>
+          <w:numId w:val="7"/>
+        </w:numPr>
+        <w:spacing w:line="360" w:lineRule="auto"/>
+        <w:jc w:val="both"/>
+        <w:rPr>
+          <w:rFonts w:ascii="Arial" w:hAnsi="Arial" w:cs="Arial"/>
+          <w:color w:val="000000" w:themeColor="text1"/>
+        </w:rPr>
+      </w:pPr>
+      <w:r>
+        <w:rPr>
+          <w:rFonts w:ascii="Arial" w:hAnsi="Arial" w:cs="Arial"/>
+          <w:color w:val="000000" w:themeColor="text1"/>
+        </w:rPr>
+        <w:t>Administrador: Ele possui as funcionalidades tanto do professor quanto do</w:t>
+      </w:r>
+      <w:r>
+        <w:rPr>
+          <w:rFonts w:ascii="Arial" w:hAnsi="Arial" w:cs="Arial"/>
+          <w:color w:val="000000" w:themeColor="text1"/>
+        </w:rPr>
+        <w:t xml:space="preserve"> </w:t>
+      </w:r>
+      <w:r>
+        <w:rPr>
+          <w:rFonts w:ascii="Arial" w:hAnsi="Arial" w:cs="Arial"/>
+          <w:color w:val="000000" w:themeColor="text1"/>
+        </w:rPr>
+        <w:t>direto</w:t>
+      </w:r>
+      <w:r>
+        <w:rPr>
+          <w:rFonts w:ascii="Arial" w:hAnsi="Arial" w:cs="Arial"/>
+          <w:color w:val="000000" w:themeColor="text1"/>
+        </w:rPr>
+        <w:t>r</w:t>
+      </w:r>
+      <w:r>
+        <w:rPr>
+          <w:rFonts w:ascii="Arial" w:hAnsi="Arial" w:cs="Arial"/>
+          <w:color w:val="000000" w:themeColor="text1"/>
+        </w:rPr>
+        <w:t>, porém sem restrições, ele é o autor responsável por testar funcionalidades e assegurar o funcionamento completo do sistema.</w:t>
+      </w:r>
+    </w:p>
+    <w:p>
+      <w:pPr>
+        <w:pStyle w:val="NormalWeb"/>
+        <w:spacing w:line="360" w:lineRule="auto"/>
+        <w:ind w:firstLine="708"/>
+        <w:jc w:val="both"/>
+        <w:rPr>
+          <w:rFonts w:ascii="Arial" w:hAnsi="Arial" w:cs="Arial"/>
+          <w:color w:val="000000" w:themeColor="text1"/>
+        </w:rPr>
+      </w:pPr>
+      <w:r>
+        <w:rPr>
+          <w:rFonts w:ascii="Arial" w:hAnsi="Arial" w:cs="Arial"/>
+          <w:color w:val="000000" w:themeColor="text1"/>
+        </w:rPr>
+        <w:t>4.3.2- Requisitos Funcionais</w:t>
+      </w:r>
+    </w:p>
+    <w:p>
+      <w:pPr>
+        <w:pStyle w:val="NormalWeb"/>
+        <w:spacing w:line="360" w:lineRule="auto"/>
+        <w:ind w:firstLine="708"/>
+        <w:jc w:val="both"/>
+        <w:rPr>
+          <w:rFonts w:ascii="Arial" w:hAnsi="Arial" w:cs="Arial"/>
+          <w:color w:val="000000" w:themeColor="text1"/>
+        </w:rPr>
+      </w:pPr>
+      <w:r>
+        <w:rPr>
+          <w:rFonts w:ascii="Arial" w:hAnsi="Arial" w:cs="Arial"/>
+          <w:color w:val="000000" w:themeColor="text1"/>
+        </w:rPr>
+        <w:t>Aqui estão listado</w:t>
+      </w:r>
+      <w:r>
+        <w:rPr>
+          <w:rFonts w:ascii="Arial" w:hAnsi="Arial" w:cs="Arial"/>
+          <w:color w:val="000000" w:themeColor="text1"/>
+        </w:rPr>
+        <w:t>s</w:t>
+      </w:r>
+      <w:r>
+        <w:rPr>
+          <w:rFonts w:ascii="Arial" w:hAnsi="Arial" w:cs="Arial"/>
+          <w:color w:val="000000" w:themeColor="text1"/>
+        </w:rPr>
+        <w:t xml:space="preserve"> os requisitos funcionais que o sistema está propost</w:t>
+      </w:r>
+      <w:r>
+        <w:rPr>
+          <w:rFonts w:ascii="Arial" w:hAnsi="Arial" w:cs="Arial"/>
+          <w:color w:val="000000" w:themeColor="text1"/>
+        </w:rPr>
+        <w:t>o</w:t>
+      </w:r>
+      <w:r>
+        <w:rPr>
+          <w:rFonts w:ascii="Arial" w:hAnsi="Arial" w:cs="Arial"/>
+          <w:color w:val="000000" w:themeColor="text1"/>
+        </w:rPr>
+        <w:t xml:space="preserve"> a realizar </w:t>
+      </w:r>
+    </w:p>
+    <w:p>
+      <w:pPr>
+        <w:spacing w:before="468" w:after="0" w:line="240" w:lineRule="auto"/>
+        <w:rPr>
+          <w:rFonts w:ascii="Times New Roman" w:eastAsia="Times New Roman" w:hAnsi="Times New Roman" w:cs="Times New Roman"/>
+          <w:sz w:val="24"/>
+          <w:szCs w:val="24"/>
+          <w:lang w:eastAsia="pt-BR"/>
+        </w:rPr>
+      </w:pPr>
+      <w:r>
+        <w:rPr>
+          <w:rFonts w:ascii="Arial" w:eastAsia="Times New Roman" w:hAnsi="Arial" w:cs="Arial"/>
+          <w:color w:val="000000"/>
+          <w:sz w:val="24"/>
+          <w:szCs w:val="24"/>
+          <w:lang w:eastAsia="pt-BR"/>
+        </w:rPr>
+        <w:t>[</w:t>
+      </w:r>
+      <w:r>
+        <w:rPr>
+          <w:rFonts w:ascii="Arial" w:eastAsia="Times New Roman" w:hAnsi="Arial" w:cs="Arial"/>
+          <w:color w:val="000000"/>
+          <w:sz w:val="24"/>
+          <w:szCs w:val="24"/>
+          <w:lang w:eastAsia="pt-BR"/>
+        </w:rPr>
+        <w:t>Requisito funcional 1</w:t>
+      </w:r>
+      <w:r>
+        <w:rPr>
+          <w:rFonts w:ascii="Arial" w:eastAsia="Times New Roman" w:hAnsi="Arial" w:cs="Arial"/>
+          <w:color w:val="000000"/>
+          <w:sz w:val="24"/>
+          <w:szCs w:val="24"/>
+          <w:lang w:eastAsia="pt-BR"/>
+        </w:rPr>
+        <w:t>] Realizar login </w:t>
+      </w:r>
+    </w:p>
+    <w:p>
+      <w:pPr>
+        <w:spacing w:before="155" w:after="0" w:line="240" w:lineRule="auto"/>
+        <w:ind w:right="2826"/>
+        <w:rPr>
+          <w:rFonts w:ascii="Times New Roman" w:eastAsia="Times New Roman" w:hAnsi="Times New Roman" w:cs="Times New Roman"/>
+          <w:sz w:val="24"/>
+          <w:szCs w:val="24"/>
+          <w:lang w:eastAsia="pt-BR"/>
+        </w:rPr>
+      </w:pPr>
+      <w:r>
+        <w:rPr>
+          <w:rFonts w:ascii="Arial" w:eastAsia="Times New Roman" w:hAnsi="Arial" w:cs="Arial"/>
+          <w:b/>
+          <w:bCs/>
+          <w:color w:val="000000"/>
+          <w:sz w:val="24"/>
+          <w:szCs w:val="24"/>
+          <w:lang w:eastAsia="pt-BR"/>
+        </w:rPr>
+        <w:t xml:space="preserve">Descrição do RF: </w:t>
+      </w:r>
+      <w:r>
+        <w:rPr>
+          <w:rFonts w:ascii="Arial" w:eastAsia="Times New Roman" w:hAnsi="Arial" w:cs="Arial"/>
+          <w:color w:val="000000"/>
+          <w:sz w:val="24"/>
+          <w:szCs w:val="24"/>
+          <w:lang w:eastAsia="pt-BR"/>
+        </w:rPr>
+        <w:t xml:space="preserve">Permite que o usuário efetue o login no sistema. </w:t>
+      </w:r>
+    </w:p>
+    <w:p>
+      <w:pPr>
+        <w:spacing w:before="33" w:after="0" w:line="240" w:lineRule="auto"/>
+        <w:rPr>
+          <w:rFonts w:ascii="Times New Roman" w:eastAsia="Times New Roman" w:hAnsi="Times New Roman" w:cs="Times New Roman"/>
+          <w:sz w:val="24"/>
+          <w:szCs w:val="24"/>
+          <w:lang w:eastAsia="pt-BR"/>
+        </w:rPr>
+      </w:pPr>
+      <w:r>
+        <w:rPr>
+          <w:rFonts w:ascii="Arial" w:eastAsia="Times New Roman" w:hAnsi="Arial" w:cs="Arial"/>
+          <w:b/>
+          <w:bCs/>
+          <w:color w:val="000000"/>
+          <w:sz w:val="24"/>
+          <w:szCs w:val="24"/>
+          <w:lang w:eastAsia="pt-BR"/>
+        </w:rPr>
+        <w:t xml:space="preserve">Entradas e pré-condições: </w:t>
+      </w:r>
+      <w:r>
+        <w:rPr>
+          <w:rFonts w:ascii="Arial" w:eastAsia="Times New Roman" w:hAnsi="Arial" w:cs="Arial"/>
+          <w:color w:val="000000"/>
+          <w:sz w:val="24"/>
+          <w:szCs w:val="24"/>
+          <w:lang w:eastAsia="pt-BR"/>
+        </w:rPr>
+        <w:t>Estar cadastrado no sistema. </w:t>
+      </w:r>
+    </w:p>
+    <w:p>
+      <w:pPr>
+        <w:pStyle w:val="NormalWeb"/>
+        <w:spacing w:line="360" w:lineRule="auto"/>
+        <w:jc w:val="both"/>
+        <w:rPr>
+          <w:rFonts w:ascii="Arial" w:hAnsi="Arial" w:cs="Arial"/>
+          <w:color w:val="000000"/>
+        </w:rPr>
+      </w:pPr>
+      <w:r>
+        <w:rPr>
+          <w:rFonts w:ascii="Arial" w:hAnsi="Arial" w:cs="Arial"/>
+          <w:b/>
+          <w:bCs/>
+          <w:color w:val="000000"/>
+        </w:rPr>
+        <w:t xml:space="preserve">Saídas e pós condições: </w:t>
+      </w:r>
+      <w:r>
+        <w:rPr>
+          <w:rFonts w:ascii="Arial" w:hAnsi="Arial" w:cs="Arial"/>
+          <w:color w:val="000000"/>
+        </w:rPr>
+        <w:t>Usuário entra no sistema</w:t>
+      </w:r>
+    </w:p>
+    <w:p>
+      <w:pPr>
+        <w:spacing w:before="468" w:after="0" w:line="240" w:lineRule="auto"/>
+        <w:rPr>
+          <w:rFonts w:ascii="Times New Roman" w:eastAsia="Times New Roman" w:hAnsi="Times New Roman" w:cs="Times New Roman"/>
+          <w:sz w:val="24"/>
+          <w:szCs w:val="24"/>
+          <w:lang w:eastAsia="pt-BR"/>
+        </w:rPr>
+      </w:pPr>
+      <w:r>
+        <w:rPr>
+          <w:rFonts w:ascii="Arial" w:eastAsia="Times New Roman" w:hAnsi="Arial" w:cs="Arial"/>
+          <w:color w:val="000000"/>
+          <w:sz w:val="24"/>
+          <w:szCs w:val="24"/>
+          <w:lang w:eastAsia="pt-BR"/>
+        </w:rPr>
+        <w:t>[</w:t>
+      </w:r>
+      <w:r>
+        <w:rPr>
+          <w:rFonts w:ascii="Arial" w:eastAsia="Times New Roman" w:hAnsi="Arial" w:cs="Arial"/>
+          <w:color w:val="000000"/>
+          <w:sz w:val="24"/>
+          <w:szCs w:val="24"/>
+          <w:lang w:eastAsia="pt-BR"/>
+        </w:rPr>
+        <w:t xml:space="preserve">Requisito funcional </w:t>
+      </w:r>
+      <w:r>
+        <w:rPr>
+          <w:rFonts w:ascii="Arial" w:eastAsia="Times New Roman" w:hAnsi="Arial" w:cs="Arial"/>
+          <w:color w:val="000000"/>
+          <w:sz w:val="24"/>
+          <w:szCs w:val="24"/>
+          <w:lang w:eastAsia="pt-BR"/>
+        </w:rPr>
+        <w:t>2</w:t>
+      </w:r>
+      <w:r>
+        <w:rPr>
+          <w:rFonts w:ascii="Arial" w:eastAsia="Times New Roman" w:hAnsi="Arial" w:cs="Arial"/>
+          <w:color w:val="000000"/>
+          <w:sz w:val="24"/>
+          <w:szCs w:val="24"/>
+          <w:lang w:eastAsia="pt-BR"/>
+        </w:rPr>
+        <w:t xml:space="preserve">] </w:t>
+      </w:r>
+      <w:r>
+        <w:rPr>
+          <w:rFonts w:ascii="Arial" w:eastAsia="Times New Roman" w:hAnsi="Arial" w:cs="Arial"/>
+          <w:color w:val="000000"/>
+          <w:sz w:val="24"/>
+          <w:szCs w:val="24"/>
+          <w:lang w:eastAsia="pt-BR"/>
+        </w:rPr>
+        <w:t>Recuperar senha</w:t>
+      </w:r>
+    </w:p>
+    <w:p>
+      <w:pPr>
+        <w:spacing w:before="155" w:after="0" w:line="240" w:lineRule="auto"/>
+        <w:ind w:right="2826"/>
+        <w:rPr>
+          <w:rFonts w:ascii="Times New Roman" w:eastAsia="Times New Roman" w:hAnsi="Times New Roman" w:cs="Times New Roman"/>
+          <w:sz w:val="24"/>
+          <w:szCs w:val="24"/>
+          <w:lang w:eastAsia="pt-BR"/>
+        </w:rPr>
+      </w:pPr>
+      <w:r>
+        <w:rPr>
+          <w:rFonts w:ascii="Arial" w:eastAsia="Times New Roman" w:hAnsi="Arial" w:cs="Arial"/>
+          <w:b/>
+          <w:bCs/>
+          <w:color w:val="000000"/>
+          <w:sz w:val="24"/>
+          <w:szCs w:val="24"/>
+          <w:lang w:eastAsia="pt-BR"/>
+        </w:rPr>
+        <w:t xml:space="preserve">Descrição do RF: </w:t>
+      </w:r>
+      <w:r>
+        <w:rPr>
+          <w:rFonts w:ascii="Arial" w:eastAsia="Times New Roman" w:hAnsi="Arial" w:cs="Arial"/>
+          <w:color w:val="000000"/>
+          <w:sz w:val="24"/>
+          <w:szCs w:val="24"/>
+          <w:lang w:eastAsia="pt-BR"/>
+        </w:rPr>
+        <w:t xml:space="preserve">Permite que o usuário </w:t>
+      </w:r>
+      <w:r>
+        <w:rPr>
+          <w:rFonts w:ascii="Arial" w:eastAsia="Times New Roman" w:hAnsi="Arial" w:cs="Arial"/>
+          <w:color w:val="000000"/>
+          <w:sz w:val="24"/>
+          <w:szCs w:val="24"/>
+          <w:lang w:eastAsia="pt-BR"/>
+        </w:rPr>
+        <w:t xml:space="preserve">recupere ou altere sua senha </w:t>
+      </w:r>
+    </w:p>
+    <w:p>
+      <w:pPr>
+        <w:spacing w:before="33" w:after="0" w:line="240" w:lineRule="auto"/>
+        <w:rPr>
+          <w:rFonts w:ascii="Times New Roman" w:eastAsia="Times New Roman" w:hAnsi="Times New Roman" w:cs="Times New Roman"/>
+          <w:sz w:val="24"/>
+          <w:szCs w:val="24"/>
+          <w:lang w:eastAsia="pt-BR"/>
+        </w:rPr>
+      </w:pPr>
+      <w:r>
+        <w:rPr>
+          <w:rFonts w:ascii="Arial" w:eastAsia="Times New Roman" w:hAnsi="Arial" w:cs="Arial"/>
+          <w:b/>
+          <w:bCs/>
+          <w:color w:val="000000"/>
+          <w:sz w:val="24"/>
+          <w:szCs w:val="24"/>
+          <w:lang w:eastAsia="pt-BR"/>
+        </w:rPr>
+        <w:t xml:space="preserve">Entradas e pré-condições: </w:t>
+      </w:r>
+      <w:r>
+        <w:rPr>
+          <w:rFonts w:ascii="Arial" w:eastAsia="Times New Roman" w:hAnsi="Arial" w:cs="Arial"/>
+          <w:color w:val="000000"/>
+          <w:sz w:val="24"/>
+          <w:szCs w:val="24"/>
+          <w:lang w:eastAsia="pt-BR"/>
+        </w:rPr>
+        <w:t>Estar cadastrado no sistema. </w:t>
+      </w:r>
+    </w:p>
+    <w:p>
+      <w:pPr>
+        <w:pStyle w:val="NormalWeb"/>
+        <w:spacing w:line="360" w:lineRule="auto"/>
+        <w:jc w:val="both"/>
+        <w:rPr>
+          <w:rFonts w:ascii="Arial" w:hAnsi="Arial" w:cs="Arial"/>
+          <w:color w:val="000000"/>
+        </w:rPr>
+      </w:pPr>
+      <w:r>
+        <w:rPr>
+          <w:rFonts w:ascii="Arial" w:hAnsi="Arial" w:cs="Arial"/>
+          <w:b/>
+          <w:bCs/>
+          <w:color w:val="000000"/>
+        </w:rPr>
+        <w:lastRenderedPageBreak/>
+        <w:t xml:space="preserve">Saídas e pós condições: </w:t>
+      </w:r>
+      <w:r>
+        <w:rPr>
+          <w:rFonts w:ascii="Arial" w:hAnsi="Arial" w:cs="Arial"/>
+          <w:color w:val="000000"/>
+        </w:rPr>
+        <w:t xml:space="preserve">Usuário recupera ou troca sua senha </w:t>
+      </w:r>
+    </w:p>
+    <w:p>
+      <w:pPr>
+        <w:spacing w:before="468" w:after="0" w:line="240" w:lineRule="auto"/>
+        <w:rPr>
+          <w:rFonts w:ascii="Times New Roman" w:eastAsia="Times New Roman" w:hAnsi="Times New Roman" w:cs="Times New Roman"/>
+          <w:sz w:val="24"/>
+          <w:szCs w:val="24"/>
+          <w:lang w:eastAsia="pt-BR"/>
+        </w:rPr>
+      </w:pPr>
+      <w:r>
+        <w:rPr>
+          <w:rFonts w:ascii="Arial" w:eastAsia="Times New Roman" w:hAnsi="Arial" w:cs="Arial"/>
+          <w:color w:val="000000"/>
+          <w:sz w:val="24"/>
+          <w:szCs w:val="24"/>
+          <w:lang w:eastAsia="pt-BR"/>
+        </w:rPr>
+        <w:t>[</w:t>
+      </w:r>
+      <w:r>
+        <w:rPr>
+          <w:rFonts w:ascii="Arial" w:eastAsia="Times New Roman" w:hAnsi="Arial" w:cs="Arial"/>
+          <w:color w:val="000000"/>
+          <w:sz w:val="24"/>
+          <w:szCs w:val="24"/>
+          <w:lang w:eastAsia="pt-BR"/>
+        </w:rPr>
+        <w:t xml:space="preserve">Requisito funcional </w:t>
+      </w:r>
+      <w:r>
+        <w:rPr>
+          <w:rFonts w:ascii="Arial" w:eastAsia="Times New Roman" w:hAnsi="Arial" w:cs="Arial"/>
+          <w:color w:val="000000"/>
+          <w:sz w:val="24"/>
+          <w:szCs w:val="24"/>
+          <w:lang w:eastAsia="pt-BR"/>
+        </w:rPr>
+        <w:t>3</w:t>
+      </w:r>
+      <w:r>
+        <w:rPr>
+          <w:rFonts w:ascii="Arial" w:eastAsia="Times New Roman" w:hAnsi="Arial" w:cs="Arial"/>
+          <w:color w:val="000000"/>
+          <w:sz w:val="24"/>
+          <w:szCs w:val="24"/>
+          <w:lang w:eastAsia="pt-BR"/>
+        </w:rPr>
+        <w:t xml:space="preserve">] </w:t>
+      </w:r>
+      <w:r>
+        <w:rPr>
+          <w:rFonts w:ascii="Arial" w:eastAsia="Times New Roman" w:hAnsi="Arial" w:cs="Arial"/>
+          <w:color w:val="000000"/>
+          <w:sz w:val="24"/>
+          <w:szCs w:val="24"/>
+          <w:lang w:eastAsia="pt-BR"/>
+        </w:rPr>
+        <w:t xml:space="preserve">Cadastrar usuário </w:t>
+      </w:r>
+    </w:p>
+    <w:p>
+      <w:pPr>
+        <w:spacing w:before="155" w:after="0" w:line="240" w:lineRule="auto"/>
+        <w:ind w:right="2826"/>
+        <w:rPr>
+          <w:rFonts w:ascii="Times New Roman" w:eastAsia="Times New Roman" w:hAnsi="Times New Roman" w:cs="Times New Roman"/>
+          <w:sz w:val="24"/>
+          <w:szCs w:val="24"/>
+          <w:lang w:eastAsia="pt-BR"/>
+        </w:rPr>
+      </w:pPr>
+      <w:r>
+        <w:rPr>
+          <w:rFonts w:ascii="Arial" w:eastAsia="Times New Roman" w:hAnsi="Arial" w:cs="Arial"/>
+          <w:b/>
+          <w:bCs/>
+          <w:color w:val="000000"/>
+          <w:sz w:val="24"/>
+          <w:szCs w:val="24"/>
+          <w:lang w:eastAsia="pt-BR"/>
+        </w:rPr>
+        <w:t xml:space="preserve">Descrição do RF: </w:t>
+      </w:r>
+      <w:r>
+        <w:rPr>
+          <w:rFonts w:ascii="Arial" w:eastAsia="Times New Roman" w:hAnsi="Arial" w:cs="Arial"/>
+          <w:color w:val="000000"/>
+          <w:sz w:val="24"/>
+          <w:szCs w:val="24"/>
+          <w:lang w:eastAsia="pt-BR"/>
+        </w:rPr>
+        <w:t xml:space="preserve">Permite que o usuário </w:t>
+      </w:r>
+      <w:r>
+        <w:rPr>
+          <w:rFonts w:ascii="Arial" w:eastAsia="Times New Roman" w:hAnsi="Arial" w:cs="Arial"/>
+          <w:color w:val="000000"/>
+          <w:sz w:val="24"/>
+          <w:szCs w:val="24"/>
+          <w:lang w:eastAsia="pt-BR"/>
+        </w:rPr>
+        <w:t>cadastre outros usuários no sistema</w:t>
+      </w:r>
+      <w:r>
+        <w:rPr>
+          <w:rFonts w:ascii="Arial" w:eastAsia="Times New Roman" w:hAnsi="Arial" w:cs="Arial"/>
+          <w:color w:val="000000"/>
+          <w:sz w:val="24"/>
+          <w:szCs w:val="24"/>
+          <w:lang w:eastAsia="pt-BR"/>
+        </w:rPr>
+        <w:t xml:space="preserve"> </w:t>
+      </w:r>
+    </w:p>
+    <w:p>
+      <w:pPr>
+        <w:spacing w:before="33" w:after="0" w:line="240" w:lineRule="auto"/>
+        <w:rPr>
+          <w:rFonts w:ascii="Times New Roman" w:eastAsia="Times New Roman" w:hAnsi="Times New Roman" w:cs="Times New Roman"/>
+          <w:sz w:val="24"/>
+          <w:szCs w:val="24"/>
+          <w:lang w:eastAsia="pt-BR"/>
+        </w:rPr>
+      </w:pPr>
+      <w:r>
+        <w:rPr>
+          <w:rFonts w:ascii="Arial" w:eastAsia="Times New Roman" w:hAnsi="Arial" w:cs="Arial"/>
+          <w:b/>
+          <w:bCs/>
+          <w:color w:val="000000"/>
+          <w:sz w:val="24"/>
+          <w:szCs w:val="24"/>
+          <w:lang w:eastAsia="pt-BR"/>
+        </w:rPr>
+        <w:t xml:space="preserve">Entradas e pré-condições: </w:t>
+      </w:r>
+      <w:r>
+        <w:rPr>
+          <w:rFonts w:ascii="Arial" w:eastAsia="Times New Roman" w:hAnsi="Arial" w:cs="Arial"/>
+          <w:color w:val="000000"/>
+          <w:sz w:val="24"/>
+          <w:szCs w:val="24"/>
+          <w:lang w:eastAsia="pt-BR"/>
+        </w:rPr>
+        <w:t>Estar logado no sistema e ser um Diretor ou Administrador</w:t>
+      </w:r>
+      <w:r>
+        <w:rPr>
+          <w:rFonts w:ascii="Arial" w:eastAsia="Times New Roman" w:hAnsi="Arial" w:cs="Arial"/>
+          <w:color w:val="000000"/>
+          <w:sz w:val="24"/>
+          <w:szCs w:val="24"/>
+          <w:lang w:eastAsia="pt-BR"/>
+        </w:rPr>
+        <w:t>. </w:t>
+      </w:r>
+    </w:p>
+    <w:p>
+      <w:pPr>
+        <w:pStyle w:val="NormalWeb"/>
+        <w:spacing w:line="360" w:lineRule="auto"/>
+        <w:jc w:val="both"/>
+        <w:rPr>
+          <w:rFonts w:ascii="Arial" w:hAnsi="Arial" w:cs="Arial"/>
+          <w:color w:val="000000" w:themeColor="text1"/>
+        </w:rPr>
+      </w:pPr>
+      <w:r>
+        <w:rPr>
+          <w:rFonts w:ascii="Arial" w:hAnsi="Arial" w:cs="Arial"/>
+          <w:b/>
+          <w:bCs/>
+          <w:color w:val="000000"/>
+        </w:rPr>
+        <w:t xml:space="preserve">Saídas e pós condições: </w:t>
+      </w:r>
+      <w:r>
+        <w:rPr>
+          <w:rFonts w:ascii="Arial" w:hAnsi="Arial" w:cs="Arial"/>
+          <w:color w:val="000000"/>
+        </w:rPr>
+        <w:t xml:space="preserve">Usuário </w:t>
+      </w:r>
+      <w:r>
+        <w:rPr>
+          <w:rFonts w:ascii="Arial" w:hAnsi="Arial" w:cs="Arial"/>
+          <w:color w:val="000000"/>
+        </w:rPr>
+        <w:t>adicionado no banco de dados</w:t>
+      </w:r>
+      <w:r>
+        <w:rPr>
+          <w:rFonts w:ascii="Arial" w:hAnsi="Arial" w:cs="Arial"/>
+          <w:color w:val="000000"/>
+        </w:rPr>
+        <w:t xml:space="preserve"> </w:t>
+      </w:r>
+    </w:p>
+    <w:p>
+      <w:pPr>
+        <w:spacing w:before="468" w:after="0" w:line="240" w:lineRule="auto"/>
+        <w:rPr>
+          <w:rFonts w:ascii="Times New Roman" w:eastAsia="Times New Roman" w:hAnsi="Times New Roman" w:cs="Times New Roman"/>
+          <w:sz w:val="24"/>
+          <w:szCs w:val="24"/>
+          <w:lang w:eastAsia="pt-BR"/>
+        </w:rPr>
+      </w:pPr>
+      <w:r>
+        <w:rPr>
+          <w:rFonts w:ascii="Arial" w:eastAsia="Times New Roman" w:hAnsi="Arial" w:cs="Arial"/>
+          <w:color w:val="000000"/>
+          <w:sz w:val="24"/>
+          <w:szCs w:val="24"/>
+          <w:lang w:eastAsia="pt-BR"/>
+        </w:rPr>
+        <w:t>[</w:t>
+      </w:r>
+      <w:r>
+        <w:rPr>
+          <w:rFonts w:ascii="Arial" w:eastAsia="Times New Roman" w:hAnsi="Arial" w:cs="Arial"/>
+          <w:color w:val="000000"/>
+          <w:sz w:val="24"/>
+          <w:szCs w:val="24"/>
+          <w:lang w:eastAsia="pt-BR"/>
+        </w:rPr>
+        <w:t xml:space="preserve">Requisito funcional </w:t>
+      </w:r>
+      <w:r>
+        <w:rPr>
+          <w:rFonts w:ascii="Arial" w:eastAsia="Times New Roman" w:hAnsi="Arial" w:cs="Arial"/>
+          <w:color w:val="000000"/>
+          <w:sz w:val="24"/>
+          <w:szCs w:val="24"/>
+          <w:lang w:eastAsia="pt-BR"/>
+        </w:rPr>
+        <w:t>4</w:t>
+      </w:r>
+      <w:r>
+        <w:rPr>
+          <w:rFonts w:ascii="Arial" w:eastAsia="Times New Roman" w:hAnsi="Arial" w:cs="Arial"/>
+          <w:color w:val="000000"/>
+          <w:sz w:val="24"/>
+          <w:szCs w:val="24"/>
+          <w:lang w:eastAsia="pt-BR"/>
+        </w:rPr>
+        <w:t xml:space="preserve">] </w:t>
+      </w:r>
+      <w:r>
+        <w:rPr>
+          <w:rFonts w:ascii="Arial" w:eastAsia="Times New Roman" w:hAnsi="Arial" w:cs="Arial"/>
+          <w:color w:val="000000"/>
+          <w:sz w:val="24"/>
+          <w:szCs w:val="24"/>
+          <w:lang w:eastAsia="pt-BR"/>
+        </w:rPr>
+        <w:t xml:space="preserve">Cadastrar </w:t>
+      </w:r>
+      <w:r>
+        <w:rPr>
+          <w:rFonts w:ascii="Arial" w:eastAsia="Times New Roman" w:hAnsi="Arial" w:cs="Arial"/>
+          <w:color w:val="000000"/>
+          <w:sz w:val="24"/>
+          <w:szCs w:val="24"/>
+          <w:lang w:eastAsia="pt-BR"/>
+        </w:rPr>
+        <w:t>de perguntas</w:t>
+      </w:r>
+    </w:p>
+    <w:p>
+      <w:pPr>
+        <w:spacing w:before="155" w:after="0" w:line="240" w:lineRule="auto"/>
+        <w:ind w:right="2826"/>
+        <w:rPr>
+          <w:rFonts w:ascii="Times New Roman" w:eastAsia="Times New Roman" w:hAnsi="Times New Roman" w:cs="Times New Roman"/>
+          <w:sz w:val="24"/>
+          <w:szCs w:val="24"/>
+          <w:lang w:eastAsia="pt-BR"/>
+        </w:rPr>
+      </w:pPr>
+      <w:r>
+        <w:rPr>
+          <w:rFonts w:ascii="Arial" w:eastAsia="Times New Roman" w:hAnsi="Arial" w:cs="Arial"/>
+          <w:b/>
+          <w:bCs/>
+          <w:color w:val="000000"/>
+          <w:sz w:val="24"/>
+          <w:szCs w:val="24"/>
+          <w:lang w:eastAsia="pt-BR"/>
+        </w:rPr>
+        <w:t xml:space="preserve">Descrição do RF: </w:t>
+      </w:r>
+      <w:r>
+        <w:rPr>
+          <w:rFonts w:ascii="Arial" w:eastAsia="Times New Roman" w:hAnsi="Arial" w:cs="Arial"/>
+          <w:color w:val="000000"/>
+          <w:sz w:val="24"/>
+          <w:szCs w:val="24"/>
+          <w:lang w:eastAsia="pt-BR"/>
+        </w:rPr>
+        <w:t xml:space="preserve">Permite que o usuário </w:t>
+      </w:r>
+      <w:r>
+        <w:rPr>
+          <w:rFonts w:ascii="Arial" w:eastAsia="Times New Roman" w:hAnsi="Arial" w:cs="Arial"/>
+          <w:color w:val="000000"/>
+          <w:sz w:val="24"/>
+          <w:szCs w:val="24"/>
+          <w:lang w:eastAsia="pt-BR"/>
+        </w:rPr>
+        <w:t xml:space="preserve">cadastre </w:t>
+      </w:r>
+      <w:r>
+        <w:rPr>
+          <w:rFonts w:ascii="Arial" w:eastAsia="Times New Roman" w:hAnsi="Arial" w:cs="Arial"/>
+          <w:color w:val="000000"/>
+          <w:sz w:val="24"/>
+          <w:szCs w:val="24"/>
+          <w:lang w:eastAsia="pt-BR"/>
+        </w:rPr>
+        <w:t>perguntas no banco de perguntas da escola</w:t>
+      </w:r>
+      <w:r>
+        <w:rPr>
+          <w:rFonts w:ascii="Arial" w:eastAsia="Times New Roman" w:hAnsi="Arial" w:cs="Arial"/>
+          <w:color w:val="000000"/>
+          <w:sz w:val="24"/>
+          <w:szCs w:val="24"/>
+          <w:lang w:eastAsia="pt-BR"/>
+        </w:rPr>
+        <w:t xml:space="preserve"> </w:t>
+      </w:r>
+    </w:p>
+    <w:p>
+      <w:pPr>
+        <w:spacing w:before="33" w:after="0" w:line="240" w:lineRule="auto"/>
+        <w:rPr>
+          <w:rFonts w:ascii="Times New Roman" w:eastAsia="Times New Roman" w:hAnsi="Times New Roman" w:cs="Times New Roman"/>
+          <w:sz w:val="24"/>
+          <w:szCs w:val="24"/>
+          <w:lang w:eastAsia="pt-BR"/>
+        </w:rPr>
+      </w:pPr>
+      <w:r>
+        <w:rPr>
+          <w:rFonts w:ascii="Arial" w:eastAsia="Times New Roman" w:hAnsi="Arial" w:cs="Arial"/>
+          <w:b/>
+          <w:bCs/>
+          <w:color w:val="000000"/>
+          <w:sz w:val="24"/>
+          <w:szCs w:val="24"/>
+          <w:lang w:eastAsia="pt-BR"/>
+        </w:rPr>
+        <w:t xml:space="preserve">Entradas e pré-condições: </w:t>
+      </w:r>
+      <w:r>
+        <w:rPr>
+          <w:rFonts w:ascii="Arial" w:eastAsia="Times New Roman" w:hAnsi="Arial" w:cs="Arial"/>
+          <w:color w:val="000000"/>
+          <w:sz w:val="24"/>
+          <w:szCs w:val="24"/>
+          <w:lang w:eastAsia="pt-BR"/>
+        </w:rPr>
+        <w:t xml:space="preserve">Estar logado no sistema e ser um </w:t>
+      </w:r>
+      <w:r>
+        <w:rPr>
+          <w:rFonts w:ascii="Arial" w:eastAsia="Times New Roman" w:hAnsi="Arial" w:cs="Arial"/>
+          <w:color w:val="000000"/>
+          <w:sz w:val="24"/>
+          <w:szCs w:val="24"/>
+          <w:lang w:eastAsia="pt-BR"/>
+        </w:rPr>
+        <w:t>Professor</w:t>
+      </w:r>
+      <w:r>
+        <w:rPr>
+          <w:rFonts w:ascii="Arial" w:eastAsia="Times New Roman" w:hAnsi="Arial" w:cs="Arial"/>
+          <w:color w:val="000000"/>
+          <w:sz w:val="24"/>
+          <w:szCs w:val="24"/>
+          <w:lang w:eastAsia="pt-BR"/>
+        </w:rPr>
+        <w:t xml:space="preserve"> ou Administrador</w:t>
+      </w:r>
+      <w:r>
+        <w:rPr>
+          <w:rFonts w:ascii="Arial" w:eastAsia="Times New Roman" w:hAnsi="Arial" w:cs="Arial"/>
+          <w:color w:val="000000"/>
+          <w:sz w:val="24"/>
+          <w:szCs w:val="24"/>
+          <w:lang w:eastAsia="pt-BR"/>
+        </w:rPr>
+        <w:t>. </w:t>
+      </w:r>
+    </w:p>
+    <w:p>
+      <w:pPr>
+        <w:pStyle w:val="NormalWeb"/>
+        <w:spacing w:line="360" w:lineRule="auto"/>
+        <w:jc w:val="both"/>
+        <w:rPr>
+          <w:rFonts w:ascii="Arial" w:hAnsi="Arial" w:cs="Arial"/>
+          <w:color w:val="000000"/>
+        </w:rPr>
+      </w:pPr>
+      <w:r>
+        <w:rPr>
+          <w:rFonts w:ascii="Arial" w:hAnsi="Arial" w:cs="Arial"/>
+          <w:b/>
+          <w:bCs/>
+          <w:color w:val="000000"/>
+        </w:rPr>
+        <w:t xml:space="preserve">Saídas e pós condições: </w:t>
+      </w:r>
+      <w:r>
+        <w:rPr>
+          <w:rFonts w:ascii="Arial" w:hAnsi="Arial" w:cs="Arial"/>
+          <w:color w:val="000000"/>
+        </w:rPr>
+        <w:t>Pergunta e suas alternativas salvas no banco de dados</w:t>
+      </w:r>
+    </w:p>
+    <w:p>
+      <w:pPr>
+        <w:spacing w:before="468" w:after="0" w:line="240" w:lineRule="auto"/>
+        <w:rPr>
+          <w:rFonts w:ascii="Times New Roman" w:eastAsia="Times New Roman" w:hAnsi="Times New Roman" w:cs="Times New Roman"/>
+          <w:sz w:val="24"/>
+          <w:szCs w:val="24"/>
+          <w:lang w:eastAsia="pt-BR"/>
+        </w:rPr>
+      </w:pPr>
+      <w:r>
+        <w:rPr>
+          <w:rFonts w:ascii="Arial" w:eastAsia="Times New Roman" w:hAnsi="Arial" w:cs="Arial"/>
+          <w:color w:val="000000"/>
+          <w:sz w:val="24"/>
+          <w:szCs w:val="24"/>
+          <w:lang w:eastAsia="pt-BR"/>
+        </w:rPr>
+        <w:t>[</w:t>
+      </w:r>
+      <w:r>
+        <w:rPr>
+          <w:rFonts w:ascii="Arial" w:eastAsia="Times New Roman" w:hAnsi="Arial" w:cs="Arial"/>
+          <w:color w:val="000000"/>
+          <w:sz w:val="24"/>
+          <w:szCs w:val="24"/>
+          <w:lang w:eastAsia="pt-BR"/>
+        </w:rPr>
+        <w:t xml:space="preserve">Requisito funcional </w:t>
+      </w:r>
+      <w:r>
+        <w:rPr>
+          <w:rFonts w:ascii="Arial" w:eastAsia="Times New Roman" w:hAnsi="Arial" w:cs="Arial"/>
+          <w:color w:val="000000"/>
+          <w:sz w:val="24"/>
+          <w:szCs w:val="24"/>
+          <w:lang w:eastAsia="pt-BR"/>
+        </w:rPr>
+        <w:t>5</w:t>
+      </w:r>
+      <w:r>
+        <w:rPr>
+          <w:rFonts w:ascii="Arial" w:eastAsia="Times New Roman" w:hAnsi="Arial" w:cs="Arial"/>
+          <w:color w:val="000000"/>
+          <w:sz w:val="24"/>
+          <w:szCs w:val="24"/>
+          <w:lang w:eastAsia="pt-BR"/>
+        </w:rPr>
+        <w:t xml:space="preserve">] </w:t>
+      </w:r>
+      <w:r>
+        <w:rPr>
+          <w:rFonts w:ascii="Arial" w:eastAsia="Times New Roman" w:hAnsi="Arial" w:cs="Arial"/>
+          <w:color w:val="000000"/>
+          <w:sz w:val="24"/>
+          <w:szCs w:val="24"/>
+          <w:lang w:eastAsia="pt-BR"/>
+        </w:rPr>
+        <w:t>Consulta de alunos</w:t>
+      </w:r>
+      <w:r>
+        <w:rPr>
+          <w:rFonts w:ascii="Arial" w:eastAsia="Times New Roman" w:hAnsi="Arial" w:cs="Arial"/>
+          <w:color w:val="000000"/>
+          <w:sz w:val="24"/>
+          <w:szCs w:val="24"/>
+          <w:lang w:eastAsia="pt-BR"/>
+        </w:rPr>
+        <w:t xml:space="preserve"> </w:t>
+      </w:r>
+    </w:p>
+    <w:p>
+      <w:pPr>
+        <w:spacing w:before="155" w:after="0" w:line="240" w:lineRule="auto"/>
+        <w:ind w:right="2826"/>
+        <w:rPr>
+          <w:rFonts w:ascii="Times New Roman" w:eastAsia="Times New Roman" w:hAnsi="Times New Roman" w:cs="Times New Roman"/>
+          <w:sz w:val="24"/>
+          <w:szCs w:val="24"/>
+          <w:lang w:eastAsia="pt-BR"/>
+        </w:rPr>
+      </w:pPr>
+      <w:r>
+        <w:rPr>
+          <w:rFonts w:ascii="Arial" w:eastAsia="Times New Roman" w:hAnsi="Arial" w:cs="Arial"/>
+          <w:b/>
+          <w:bCs/>
+          <w:color w:val="000000"/>
+          <w:sz w:val="24"/>
+          <w:szCs w:val="24"/>
+          <w:lang w:eastAsia="pt-BR"/>
+        </w:rPr>
+        <w:t xml:space="preserve">Descrição do RF: </w:t>
+      </w:r>
+      <w:r>
+        <w:rPr>
+          <w:rFonts w:ascii="Arial" w:eastAsia="Times New Roman" w:hAnsi="Arial" w:cs="Arial"/>
+          <w:color w:val="000000"/>
+          <w:sz w:val="24"/>
+          <w:szCs w:val="24"/>
+          <w:lang w:eastAsia="pt-BR"/>
+        </w:rPr>
+        <w:t xml:space="preserve">Permite que o usuário </w:t>
+      </w:r>
+      <w:r>
+        <w:rPr>
+          <w:rFonts w:ascii="Arial" w:eastAsia="Times New Roman" w:hAnsi="Arial" w:cs="Arial"/>
+          <w:color w:val="000000"/>
+          <w:sz w:val="24"/>
+          <w:szCs w:val="24"/>
+          <w:lang w:eastAsia="pt-BR"/>
+        </w:rPr>
+        <w:t>consulte a lista de alunos de sua escola, separada por matéria e turma</w:t>
+      </w:r>
+      <w:r>
+        <w:rPr>
+          <w:rFonts w:ascii="Arial" w:eastAsia="Times New Roman" w:hAnsi="Arial" w:cs="Arial"/>
+          <w:color w:val="000000"/>
+          <w:sz w:val="24"/>
+          <w:szCs w:val="24"/>
+          <w:lang w:eastAsia="pt-BR"/>
+        </w:rPr>
+        <w:t xml:space="preserve"> </w:t>
+      </w:r>
+    </w:p>
+    <w:p>
+      <w:pPr>
+        <w:spacing w:before="33" w:after="0" w:line="240" w:lineRule="auto"/>
+        <w:rPr>
+          <w:rFonts w:ascii="Times New Roman" w:eastAsia="Times New Roman" w:hAnsi="Times New Roman" w:cs="Times New Roman"/>
+          <w:sz w:val="24"/>
+          <w:szCs w:val="24"/>
+          <w:lang w:eastAsia="pt-BR"/>
+        </w:rPr>
+      </w:pPr>
+      <w:r>
+        <w:rPr>
+          <w:rFonts w:ascii="Arial" w:eastAsia="Times New Roman" w:hAnsi="Arial" w:cs="Arial"/>
+          <w:b/>
+          <w:bCs/>
+          <w:color w:val="000000"/>
+          <w:sz w:val="24"/>
+          <w:szCs w:val="24"/>
+          <w:lang w:eastAsia="pt-BR"/>
+        </w:rPr>
+        <w:t xml:space="preserve">Entradas e pré-condições: </w:t>
+      </w:r>
+      <w:r>
+        <w:rPr>
+          <w:rFonts w:ascii="Arial" w:eastAsia="Times New Roman" w:hAnsi="Arial" w:cs="Arial"/>
+          <w:color w:val="000000"/>
+          <w:sz w:val="24"/>
+          <w:szCs w:val="24"/>
+          <w:lang w:eastAsia="pt-BR"/>
+        </w:rPr>
+        <w:t>Estar logado no sistema e ser um Diretor</w:t>
+      </w:r>
+      <w:r>
+        <w:rPr>
+          <w:rFonts w:ascii="Arial" w:eastAsia="Times New Roman" w:hAnsi="Arial" w:cs="Arial"/>
+          <w:color w:val="000000"/>
+          <w:sz w:val="24"/>
+          <w:szCs w:val="24"/>
+          <w:lang w:eastAsia="pt-BR"/>
+        </w:rPr>
+        <w:t>, A</w:t>
+      </w:r>
+      <w:r>
+        <w:rPr>
+          <w:rFonts w:ascii="Arial" w:eastAsia="Times New Roman" w:hAnsi="Arial" w:cs="Arial"/>
+          <w:color w:val="000000"/>
+          <w:sz w:val="24"/>
+          <w:szCs w:val="24"/>
+          <w:lang w:eastAsia="pt-BR"/>
+        </w:rPr>
+        <w:t>dministrador</w:t>
+      </w:r>
+      <w:r>
+        <w:rPr>
+          <w:rFonts w:ascii="Arial" w:eastAsia="Times New Roman" w:hAnsi="Arial" w:cs="Arial"/>
+          <w:color w:val="000000"/>
+          <w:sz w:val="24"/>
+          <w:szCs w:val="24"/>
+          <w:lang w:eastAsia="pt-BR"/>
+        </w:rPr>
+        <w:t xml:space="preserve"> ou Professor</w:t>
+      </w:r>
+    </w:p>
+    <w:p>
+      <w:pPr>
+        <w:pStyle w:val="NormalWeb"/>
+        <w:spacing w:line="360" w:lineRule="auto"/>
+        <w:jc w:val="both"/>
+        <w:rPr>
+          <w:rFonts w:ascii="Arial" w:hAnsi="Arial" w:cs="Arial"/>
+          <w:color w:val="000000"/>
+        </w:rPr>
+      </w:pPr>
+      <w:r>
+        <w:rPr>
+          <w:rFonts w:ascii="Arial" w:hAnsi="Arial" w:cs="Arial"/>
+          <w:b/>
+          <w:bCs/>
+          <w:color w:val="000000"/>
+        </w:rPr>
+        <w:t xml:space="preserve">Saídas e pós condições: </w:t>
+      </w:r>
+      <w:r>
+        <w:rPr>
+          <w:rFonts w:ascii="Arial" w:hAnsi="Arial" w:cs="Arial"/>
+          <w:color w:val="000000"/>
+        </w:rPr>
+        <w:t xml:space="preserve">Usuário </w:t>
+      </w:r>
+      <w:r>
+        <w:rPr>
+          <w:rFonts w:ascii="Arial" w:hAnsi="Arial" w:cs="Arial"/>
+          <w:color w:val="000000"/>
+        </w:rPr>
+        <w:t>recebe a lista de alunos da forma desejada</w:t>
+      </w:r>
+      <w:r>
+        <w:rPr>
+          <w:rFonts w:ascii="Arial" w:hAnsi="Arial" w:cs="Arial"/>
+          <w:color w:val="000000"/>
+        </w:rPr>
+        <w:t xml:space="preserve"> </w:t>
+      </w:r>
+    </w:p>
+    <w:p>
+      <w:pPr>
+        <w:pStyle w:val="NormalWeb"/>
+        <w:spacing w:line="360" w:lineRule="auto"/>
+        <w:ind w:firstLine="708"/>
+        <w:jc w:val="both"/>
+        <w:rPr>
+          <w:rFonts w:ascii="Arial" w:hAnsi="Arial" w:cs="Arial"/>
+          <w:color w:val="000000"/>
+        </w:rPr>
+      </w:pPr>
+      <w:r>
+        <w:rPr>
+          <w:rFonts w:ascii="Arial" w:hAnsi="Arial" w:cs="Arial"/>
+          <w:color w:val="000000"/>
+        </w:rPr>
+        <w:t>4.3.3- Requisitos não funcionais</w:t>
+      </w:r>
+    </w:p>
+    <w:p>
+      <w:pPr>
+        <w:pStyle w:val="NormalWeb"/>
+        <w:spacing w:line="360" w:lineRule="auto"/>
+        <w:jc w:val="both"/>
+        <w:rPr>
+          <w:rFonts w:ascii="Arial" w:hAnsi="Arial" w:cs="Arial"/>
+          <w:color w:val="000000" w:themeColor="text1"/>
+        </w:rPr>
+      </w:pPr>
+      <w:r>
+        <w:rPr>
+          <w:rFonts w:ascii="Arial" w:hAnsi="Arial" w:cs="Arial"/>
+          <w:color w:val="000000"/>
+        </w:rPr>
+        <w:t>Os requisitos não funcionais do sistema são</w:t>
+      </w:r>
+      <w:r>
+        <w:rPr>
+          <w:rFonts w:ascii="Arial" w:hAnsi="Arial" w:cs="Arial"/>
+        </w:rPr>
+        <w:t xml:space="preserve">: </w:t>
+      </w:r>
+      <w:r>
+        <w:rPr>
+          <w:rFonts w:ascii="Arial" w:hAnsi="Arial" w:cs="Arial"/>
+          <w:shd w:val="clear" w:color="auto" w:fill="FFFFFF"/>
+        </w:rPr>
+        <w:t>Desempenho, usabilidade, segurança</w:t>
+      </w:r>
+      <w:r>
+        <w:rPr>
+          <w:rFonts w:ascii="Arial" w:hAnsi="Arial" w:cs="Arial"/>
+          <w:shd w:val="clear" w:color="auto" w:fill="FFFFFF"/>
+        </w:rPr>
+        <w:t xml:space="preserve"> e escalabilidade</w:t>
+      </w:r>
+    </w:p>
+    <w:p>
+      <w:pPr>
+        <w:pStyle w:val="NormalWeb"/>
+        <w:numPr>
+          <w:ilvl w:val="1"/>
+          <w:numId w:val="5"/>
+        </w:numPr>
+        <w:spacing w:line="360" w:lineRule="auto"/>
+        <w:jc w:val="both"/>
+        <w:rPr>
+          <w:rFonts w:ascii="Arial" w:hAnsi="Arial" w:cs="Arial"/>
+          <w:color w:val="000000" w:themeColor="text1"/>
+        </w:rPr>
+      </w:pPr>
+      <w:r>
+        <w:rPr>
+          <w:rFonts w:ascii="Arial" w:hAnsi="Arial" w:cs="Arial"/>
+          <w:color w:val="000000"/>
+        </w:rPr>
+        <w:t>Diagrama de Casos de Uso</w:t>
+      </w:r>
+    </w:p>
+    <w:p>
+      <w:pPr>
+        <w:pStyle w:val="NormalWeb"/>
+        <w:numPr>
+          <w:ilvl w:val="1"/>
+          <w:numId w:val="5"/>
+        </w:numPr>
+        <w:spacing w:line="360" w:lineRule="auto"/>
+        <w:jc w:val="both"/>
+        <w:rPr>
+          <w:rFonts w:ascii="Arial" w:hAnsi="Arial" w:cs="Arial"/>
+          <w:color w:val="000000" w:themeColor="text1"/>
+        </w:rPr>
+      </w:pPr>
+      <w:r>
+        <w:rPr>
+          <w:rFonts w:ascii="Arial" w:hAnsi="Arial" w:cs="Arial"/>
+          <w:color w:val="000000"/>
+        </w:rPr>
+        <w:t>Diagrama de Banco de dados</w:t>
+      </w:r>
+    </w:p>
+    <w:p>
+      <w:pPr>
+        <w:pStyle w:val="NormalWeb"/>
+        <w:numPr>
+          <w:ilvl w:val="1"/>
+          <w:numId w:val="5"/>
+        </w:numPr>
+        <w:spacing w:line="360" w:lineRule="auto"/>
+        <w:jc w:val="both"/>
+        <w:rPr>
+          <w:rFonts w:ascii="Arial" w:hAnsi="Arial" w:cs="Arial"/>
+          <w:color w:val="000000" w:themeColor="text1"/>
+        </w:rPr>
+      </w:pPr>
+      <w:r>
+        <w:rPr>
+          <w:rFonts w:ascii="Arial" w:hAnsi="Arial" w:cs="Arial"/>
+          <w:color w:val="000000" w:themeColor="text1"/>
+        </w:rPr>
+        <w:t>Interfaces do sistema</w:t>
+      </w:r>
+    </w:p>
+    <w:p>
+      <w:pPr>
+        <w:pStyle w:val="NormalWeb"/>
+        <w:numPr>
+          <w:ilvl w:val="0"/>
+          <w:numId w:val="4"/>
+        </w:numPr>
+        <w:spacing w:line="360" w:lineRule="auto"/>
+        <w:jc w:val="both"/>
+        <w:rPr>
+          <w:rFonts w:ascii="Arial" w:hAnsi="Arial" w:cs="Arial"/>
+          <w:color w:val="000000" w:themeColor="text1"/>
+        </w:rPr>
+      </w:pPr>
+      <w:r>
+        <w:rPr>
+          <w:rFonts w:ascii="Arial" w:hAnsi="Arial" w:cs="Arial"/>
+          <w:color w:val="000000" w:themeColor="text1"/>
+        </w:rPr>
+        <w:t xml:space="preserve">Conclusão </w:t>
+      </w:r>
+    </w:p>
+    <w:p>
+      <w:pPr>
+        <w:pStyle w:val="NormalWeb"/>
+        <w:spacing w:line="360" w:lineRule="auto"/>
+        <w:jc w:val="both"/>
+        <w:rPr>
+          <w:rFonts w:ascii="Arial" w:hAnsi="Arial" w:cs="Arial"/>
+          <w:color w:val="000000" w:themeColor="text1"/>
+        </w:rPr>
+      </w:pPr>
+    </w:p>
+    <w:p>
+      <w:pPr>
+        <w:pStyle w:val="NormalWeb"/>
+        <w:spacing w:line="360" w:lineRule="auto"/>
+        <w:jc w:val="both"/>
+        <w:rPr>
+          <w:rFonts w:ascii="Arial" w:hAnsi="Arial" w:cs="Arial"/>
+          <w:color w:val="000000" w:themeColor="text1"/>
+        </w:rPr>
+      </w:pPr>
     </w:p>
     <w:p>
       <w:pPr>
@@ -2144,7 +3934,7 @@
       <w:lvlText w:val="%1.%2.%3-"/>
       <w:lvlJc w:val="left"/>
       <w:pPr>
-        <w:ind w:left="1080" w:hanging="720"/>
+        <w:ind w:left="1287" w:hanging="720"/>
       </w:pPr>
       <w:rPr>
         <w:rFonts w:hint="default"/>
@@ -2320,6 +4110,119 @@
     </w:lvl>
   </w:abstractNum>
   <w:abstractNum w:abstractNumId="2" w15:restartNumberingAfterBreak="0">
+    <w:nsid w:val="42795018"/>
+    <w:multiLevelType w:val="hybridMultilevel"/>
+    <w:tmpl w:val="F9D4D8F8"/>
+    <w:lvl w:ilvl="0" w:tplc="521E9AB8">
+      <w:start w:val="4"/>
+      <w:numFmt w:val="bullet"/>
+      <w:lvlText w:val=""/>
+      <w:lvlJc w:val="left"/>
+      <w:pPr>
+        <w:ind w:left="1068" w:hanging="360"/>
+      </w:pPr>
+      <w:rPr>
+        <w:rFonts w:ascii="Symbol" w:eastAsia="Times New Roman" w:hAnsi="Symbol" w:cs="Arial" w:hint="default"/>
+      </w:rPr>
+    </w:lvl>
+    <w:lvl w:ilvl="1" w:tplc="04160003" w:tentative="1">
+      <w:start w:val="1"/>
+      <w:numFmt w:val="bullet"/>
+      <w:lvlText w:val="o"/>
+      <w:lvlJc w:val="left"/>
+      <w:pPr>
+        <w:ind w:left="1788" w:hanging="360"/>
+      </w:pPr>
+      <w:rPr>
+        <w:rFonts w:ascii="Courier New" w:hAnsi="Courier New" w:cs="Courier New" w:hint="default"/>
+      </w:rPr>
+    </w:lvl>
+    <w:lvl w:ilvl="2" w:tplc="04160005" w:tentative="1">
+      <w:start w:val="1"/>
+      <w:numFmt w:val="bullet"/>
+      <w:lvlText w:val=""/>
+      <w:lvlJc w:val="left"/>
+      <w:pPr>
+        <w:ind w:left="2508" w:hanging="360"/>
+      </w:pPr>
+      <w:rPr>
+        <w:rFonts w:ascii="Wingdings" w:hAnsi="Wingdings" w:hint="default"/>
+      </w:rPr>
+    </w:lvl>
+    <w:lvl w:ilvl="3" w:tplc="04160001" w:tentative="1">
+      <w:start w:val="1"/>
+      <w:numFmt w:val="bullet"/>
+      <w:lvlText w:val=""/>
+      <w:lvlJc w:val="left"/>
+      <w:pPr>
+        <w:ind w:left="3228" w:hanging="360"/>
+      </w:pPr>
+      <w:rPr>
+        <w:rFonts w:ascii="Symbol" w:hAnsi="Symbol" w:hint="default"/>
+      </w:rPr>
+    </w:lvl>
+    <w:lvl w:ilvl="4" w:tplc="04160003" w:tentative="1">
+      <w:start w:val="1"/>
+      <w:numFmt w:val="bullet"/>
+      <w:lvlText w:val="o"/>
+      <w:lvlJc w:val="left"/>
+      <w:pPr>
+        <w:ind w:left="3948" w:hanging="360"/>
+      </w:pPr>
+      <w:rPr>
+        <w:rFonts w:ascii="Courier New" w:hAnsi="Courier New" w:cs="Courier New" w:hint="default"/>
+      </w:rPr>
+    </w:lvl>
+    <w:lvl w:ilvl="5" w:tplc="04160005" w:tentative="1">
+      <w:start w:val="1"/>
+      <w:numFmt w:val="bullet"/>
+      <w:lvlText w:val=""/>
+      <w:lvlJc w:val="left"/>
+      <w:pPr>
+        <w:ind w:left="4668" w:hanging="360"/>
+      </w:pPr>
+      <w:rPr>
+        <w:rFonts w:ascii="Wingdings" w:hAnsi="Wingdings" w:hint="default"/>
+      </w:rPr>
+    </w:lvl>
+    <w:lvl w:ilvl="6" w:tplc="04160001" w:tentative="1">
+      <w:start w:val="1"/>
+      <w:numFmt w:val="bullet"/>
+      <w:lvlText w:val=""/>
+      <w:lvlJc w:val="left"/>
+      <w:pPr>
+        <w:ind w:left="5388" w:hanging="360"/>
+      </w:pPr>
+      <w:rPr>
+        <w:rFonts w:ascii="Symbol" w:hAnsi="Symbol" w:hint="default"/>
+      </w:rPr>
+    </w:lvl>
+    <w:lvl w:ilvl="7" w:tplc="04160003" w:tentative="1">
+      <w:start w:val="1"/>
+      <w:numFmt w:val="bullet"/>
+      <w:lvlText w:val="o"/>
+      <w:lvlJc w:val="left"/>
+      <w:pPr>
+        <w:ind w:left="6108" w:hanging="360"/>
+      </w:pPr>
+      <w:rPr>
+        <w:rFonts w:ascii="Courier New" w:hAnsi="Courier New" w:cs="Courier New" w:hint="default"/>
+      </w:rPr>
+    </w:lvl>
+    <w:lvl w:ilvl="8" w:tplc="04160005" w:tentative="1">
+      <w:start w:val="1"/>
+      <w:numFmt w:val="bullet"/>
+      <w:lvlText w:val=""/>
+      <w:lvlJc w:val="left"/>
+      <w:pPr>
+        <w:ind w:left="6828" w:hanging="360"/>
+      </w:pPr>
+      <w:rPr>
+        <w:rFonts w:ascii="Wingdings" w:hAnsi="Wingdings" w:hint="default"/>
+      </w:rPr>
+    </w:lvl>
+  </w:abstractNum>
+  <w:abstractNum w:abstractNumId="3" w15:restartNumberingAfterBreak="0">
     <w:nsid w:val="54076334"/>
     <w:multiLevelType w:val="hybridMultilevel"/>
     <w:tmpl w:val="300CBA36"/>
@@ -2432,7 +4335,7 @@
       </w:rPr>
     </w:lvl>
   </w:abstractNum>
-  <w:abstractNum w:abstractNumId="3" w15:restartNumberingAfterBreak="0">
+  <w:abstractNum w:abstractNumId="4" w15:restartNumberingAfterBreak="0">
     <w:nsid w:val="6A70163B"/>
     <w:multiLevelType w:val="multilevel"/>
     <w:tmpl w:val="F17CCA18"/>
@@ -2454,7 +4357,7 @@
       <w:lvlText w:val="%1.%2-"/>
       <w:lvlJc w:val="left"/>
       <w:pPr>
-        <w:ind w:left="1080" w:hanging="720"/>
+        <w:ind w:left="2138" w:hanging="720"/>
       </w:pPr>
       <w:rPr>
         <w:rFonts w:hint="default"/>
@@ -2545,7 +4448,7 @@
       </w:rPr>
     </w:lvl>
   </w:abstractNum>
-  <w:abstractNum w:abstractNumId="4" w15:restartNumberingAfterBreak="0">
+  <w:abstractNum w:abstractNumId="5" w15:restartNumberingAfterBreak="0">
     <w:nsid w:val="72493C47"/>
     <w:multiLevelType w:val="hybridMultilevel"/>
     <w:tmpl w:val="A6B02D60"/>
@@ -2634,7 +4537,7 @@
       </w:pPr>
     </w:lvl>
   </w:abstractNum>
-  <w:abstractNum w:abstractNumId="5" w15:restartNumberingAfterBreak="0">
+  <w:abstractNum w:abstractNumId="6" w15:restartNumberingAfterBreak="0">
     <w:nsid w:val="78425691"/>
     <w:multiLevelType w:val="hybridMultilevel"/>
     <w:tmpl w:val="8570995C"/>
@@ -2748,22 +4651,25 @@
     </w:lvl>
   </w:abstractNum>
   <w:num w:numId="1">
-    <w:abstractNumId w:val="5"/>
+    <w:abstractNumId w:val="6"/>
   </w:num>
   <w:num w:numId="2">
-    <w:abstractNumId w:val="2"/>
+    <w:abstractNumId w:val="3"/>
   </w:num>
   <w:num w:numId="3">
-    <w:abstractNumId w:val="4"/>
+    <w:abstractNumId w:val="5"/>
   </w:num>
   <w:num w:numId="4">
     <w:abstractNumId w:val="1"/>
   </w:num>
   <w:num w:numId="5">
-    <w:abstractNumId w:val="3"/>
+    <w:abstractNumId w:val="4"/>
   </w:num>
   <w:num w:numId="6">
     <w:abstractNumId w:val="0"/>
+  </w:num>
+  <w:num w:numId="7">
+    <w:abstractNumId w:val="2"/>
   </w:num>
 </w:numbering>
 </file>

</xml_diff>